<commit_message>
PIA Uni 8 notes, SAA RandomFores notes
</commit_message>
<xml_diff>
--- a/SistemasDeAprendizajeAutomatico/Cesar/Unit12-ModelosClasificacion/Unit12-Notes_dirty.docx
+++ b/SistemasDeAprendizajeAutomatico/Cesar/Unit12-ModelosClasificacion/Unit12-Notes_dirty.docx
@@ -75,7 +75,6 @@
           <w:szCs w:val="24"/>
         </w:rPr>
       </w:pPr>
-      <w:proofErr w:type="spellStart"/>
       <w:r>
         <w:rPr>
           <w:rFonts w:ascii="Arial" w:hAnsi="Arial" w:cs="Arial"/>
@@ -84,44 +83,24 @@
         </w:rPr>
         <w:t>kNN</w:t>
       </w:r>
-      <w:proofErr w:type="spellEnd"/>
-    </w:p>
-    <w:p>
-      <w:pPr>
-        <w:jc w:val="both"/>
-        <w:rPr>
-          <w:rFonts w:ascii="Arial" w:hAnsi="Arial" w:cs="Arial"/>
-          <w:sz w:val="24"/>
-          <w:szCs w:val="24"/>
-        </w:rPr>
-      </w:pPr>
-      <w:r>
-        <w:rPr>
-          <w:rFonts w:ascii="Arial" w:hAnsi="Arial" w:cs="Arial"/>
-          <w:sz w:val="24"/>
-          <w:szCs w:val="24"/>
-        </w:rPr>
-        <w:t>Clasificación en base al vecino más cercano (</w:t>
-      </w:r>
-      <w:proofErr w:type="spellStart"/>
-      <w:r>
-        <w:rPr>
-          <w:rFonts w:ascii="Arial" w:hAnsi="Arial" w:cs="Arial"/>
-          <w:sz w:val="24"/>
-          <w:szCs w:val="24"/>
-        </w:rPr>
-        <w:t>Nearest</w:t>
-      </w:r>
-      <w:proofErr w:type="spellEnd"/>
-      <w:r>
-        <w:rPr>
-          <w:rFonts w:ascii="Arial" w:hAnsi="Arial" w:cs="Arial"/>
-          <w:sz w:val="24"/>
-          <w:szCs w:val="24"/>
-        </w:rPr>
-        <w:t xml:space="preserve"> </w:t>
-      </w:r>
-      <w:proofErr w:type="spellStart"/>
+    </w:p>
+    <w:p>
+      <w:pPr>
+        <w:jc w:val="both"/>
+        <w:rPr>
+          <w:rFonts w:ascii="Arial" w:hAnsi="Arial" w:cs="Arial"/>
+          <w:sz w:val="24"/>
+          <w:szCs w:val="24"/>
+        </w:rPr>
+      </w:pPr>
+      <w:r>
+        <w:rPr>
+          <w:rFonts w:ascii="Arial" w:hAnsi="Arial" w:cs="Arial"/>
+          <w:sz w:val="24"/>
+          <w:szCs w:val="24"/>
+        </w:rPr>
+        <w:t xml:space="preserve">Clasificación en base al vecino más cercano (Nearest </w:t>
+      </w:r>
       <w:r>
         <w:rPr>
           <w:rFonts w:ascii="Arial" w:hAnsi="Arial" w:cs="Arial"/>
@@ -130,7 +109,6 @@
         </w:rPr>
         <w:t>neighbour</w:t>
       </w:r>
-      <w:proofErr w:type="spellEnd"/>
       <w:r>
         <w:rPr>
           <w:rFonts w:ascii="Arial" w:hAnsi="Arial" w:cs="Arial"/>
@@ -278,6 +256,7 @@
     </w:p>
     <w:p>
       <w:pPr>
+        <w:jc w:val="both"/>
         <w:rPr>
           <w:rFonts w:ascii="Arial" w:hAnsi="Arial" w:cs="Arial"/>
           <w:sz w:val="24"/>
@@ -399,43 +378,719 @@
           <w:sz w:val="24"/>
           <w:szCs w:val="24"/>
         </w:rPr>
-        <w:t xml:space="preserve">Cuando los datos no se pueden separar </w:t>
-      </w:r>
-      <w:proofErr w:type="spellStart"/>
-      <w:r>
-        <w:rPr>
-          <w:rFonts w:ascii="Arial" w:hAnsi="Arial" w:cs="Arial"/>
-          <w:sz w:val="24"/>
-          <w:szCs w:val="24"/>
-        </w:rPr>
-        <w:t>linearmente</w:t>
-      </w:r>
-      <w:proofErr w:type="spellEnd"/>
-      <w:r>
-        <w:rPr>
-          <w:rFonts w:ascii="Arial" w:hAnsi="Arial" w:cs="Arial"/>
-          <w:sz w:val="24"/>
-          <w:szCs w:val="24"/>
-        </w:rPr>
-        <w:t xml:space="preserve">, se utiliza el truco </w:t>
-      </w:r>
-      <w:proofErr w:type="spellStart"/>
-      <w:r>
-        <w:rPr>
-          <w:rFonts w:ascii="Arial" w:hAnsi="Arial" w:cs="Arial"/>
-          <w:sz w:val="24"/>
-          <w:szCs w:val="24"/>
-        </w:rPr>
-        <w:t>kernel</w:t>
-      </w:r>
-      <w:proofErr w:type="spellEnd"/>
-      <w:r>
-        <w:rPr>
-          <w:rFonts w:ascii="Arial" w:hAnsi="Arial" w:cs="Arial"/>
-          <w:sz w:val="24"/>
-          <w:szCs w:val="24"/>
-        </w:rPr>
-        <w:t>. Se agrega un polinomio para que los datos pasen de ser rectos a una curva</w:t>
+        <w:t>Cuando los datos no se pueden separar linearmente, se utiliza el truco kernel. Se agrega un polinomio para que los datos pasen de ser rectos a una curva</w:t>
+      </w:r>
+    </w:p>
+    <w:p>
+      <w:pPr>
+        <w:jc w:val="both"/>
+        <w:rPr>
+          <w:rFonts w:ascii="Arial" w:hAnsi="Arial" w:cs="Arial"/>
+          <w:sz w:val="24"/>
+          <w:szCs w:val="24"/>
+        </w:rPr>
+      </w:pPr>
+    </w:p>
+    <w:p>
+      <w:pPr>
+        <w:jc w:val="both"/>
+        <w:rPr>
+          <w:rFonts w:ascii="Arial" w:hAnsi="Arial" w:cs="Arial"/>
+          <w:sz w:val="24"/>
+          <w:szCs w:val="24"/>
+        </w:rPr>
+      </w:pPr>
+      <w:r>
+        <w:rPr>
+          <w:rFonts w:ascii="Arial" w:hAnsi="Arial" w:cs="Arial"/>
+          <w:sz w:val="24"/>
+          <w:szCs w:val="24"/>
+        </w:rPr>
+        <w:br w:type="page"/>
+      </w:r>
+    </w:p>
+    <w:p>
+      <w:pPr>
+        <w:jc w:val="both"/>
+        <w:rPr>
+          <w:rFonts w:ascii="Arial" w:hAnsi="Arial" w:cs="Arial"/>
+          <w:sz w:val="24"/>
+          <w:szCs w:val="24"/>
+        </w:rPr>
+      </w:pPr>
+      <w:r>
+        <w:rPr>
+          <w:rFonts w:ascii="Arial" w:hAnsi="Arial" w:cs="Arial"/>
+          <w:sz w:val="24"/>
+          <w:szCs w:val="24"/>
+        </w:rPr>
+        <w:lastRenderedPageBreak/>
+        <w:t>13/05/2024</w:t>
+      </w:r>
+    </w:p>
+    <w:p>
+      <w:pPr>
+        <w:jc w:val="both"/>
+        <w:rPr>
+          <w:rFonts w:ascii="Arial" w:hAnsi="Arial" w:cs="Arial"/>
+          <w:sz w:val="24"/>
+          <w:szCs w:val="24"/>
+        </w:rPr>
+      </w:pPr>
+      <w:r>
+        <w:rPr>
+          <w:rFonts w:ascii="Arial" w:hAnsi="Arial" w:cs="Arial"/>
+          <w:sz w:val="24"/>
+          <w:szCs w:val="24"/>
+        </w:rPr>
+        <w:t>Arboles de decisión</w:t>
+      </w:r>
+    </w:p>
+    <w:p>
+      <w:pPr>
+        <w:jc w:val="both"/>
+        <w:rPr>
+          <w:rFonts w:ascii="Arial" w:hAnsi="Arial" w:cs="Arial"/>
+          <w:sz w:val="24"/>
+          <w:szCs w:val="24"/>
+        </w:rPr>
+      </w:pPr>
+      <w:r>
+        <w:rPr>
+          <w:rFonts w:ascii="Arial" w:hAnsi="Arial" w:cs="Arial"/>
+          <w:sz w:val="24"/>
+          <w:szCs w:val="24"/>
+        </w:rPr>
+        <w:t>Modelos predictivos formados por reglas binarias (si/no). La complicado de este modelo es saber como hacer las condiciones. Las condiciones se establecen a trav</w:t>
+      </w:r>
+      <w:r>
+        <w:rPr>
+          <w:rFonts w:ascii="Arial" w:hAnsi="Arial" w:cs="Arial"/>
+          <w:sz w:val="24"/>
+          <w:szCs w:val="24"/>
+        </w:rPr>
+        <w:t>és del Código gini. E</w:t>
+      </w:r>
+      <w:r>
+        <w:rPr>
+          <w:rFonts w:ascii="Arial" w:hAnsi="Arial" w:cs="Arial"/>
+          <w:sz w:val="24"/>
+          <w:szCs w:val="24"/>
+        </w:rPr>
+        <w:t>l árbol para de bifurcar cuando el índice Gini es 0.</w:t>
+      </w:r>
+    </w:p>
+    <w:p>
+      <w:pPr>
+        <w:jc w:val="both"/>
+        <w:rPr>
+          <w:rFonts w:ascii="Arial" w:hAnsi="Arial" w:cs="Arial"/>
+          <w:sz w:val="24"/>
+          <w:szCs w:val="24"/>
+        </w:rPr>
+      </w:pPr>
+      <w:r>
+        <w:rPr>
+          <w:rFonts w:ascii="Arial" w:hAnsi="Arial" w:cs="Arial"/>
+          <w:sz w:val="24"/>
+          <w:szCs w:val="24"/>
+        </w:rPr>
+        <w:t>En ocasiones que el índice Gini sea 0 no es positivo, ya que puede dar sobreajuste. A veces, no es rentable que todos los nodos tengan el índice a 0</w:t>
+      </w:r>
+    </w:p>
+    <w:p>
+      <w:pPr>
+        <w:jc w:val="both"/>
+        <w:rPr>
+          <w:rFonts w:ascii="Arial" w:hAnsi="Arial" w:cs="Arial"/>
+          <w:sz w:val="24"/>
+          <w:szCs w:val="24"/>
+        </w:rPr>
+      </w:pPr>
+      <w:r>
+        <w:rPr>
+          <w:rFonts w:ascii="Arial" w:hAnsi="Arial" w:cs="Arial"/>
+          <w:sz w:val="24"/>
+          <w:szCs w:val="24"/>
+        </w:rPr>
+        <w:t>Hacer las prediciones</w:t>
+      </w:r>
+    </w:p>
+    <w:p>
+      <w:pPr>
+        <w:jc w:val="both"/>
+        <w:rPr>
+          <w:rFonts w:ascii="Arial" w:hAnsi="Arial" w:cs="Arial"/>
+          <w:sz w:val="24"/>
+          <w:szCs w:val="24"/>
+        </w:rPr>
+      </w:pPr>
+      <w:r>
+        <w:rPr>
+          <w:rFonts w:ascii="Arial" w:hAnsi="Arial" w:cs="Arial"/>
+          <w:sz w:val="24"/>
+          <w:szCs w:val="24"/>
+        </w:rPr>
+        <w:t>El modelo empieza a evaluar el dato a través de la profundidad 0 y a partir de ahí le aplica las reglas que se aplican</w:t>
+      </w:r>
+    </w:p>
+    <w:p>
+      <w:pPr>
+        <w:jc w:val="both"/>
+        <w:rPr>
+          <w:rFonts w:ascii="Arial" w:hAnsi="Arial" w:cs="Arial"/>
+          <w:sz w:val="24"/>
+          <w:szCs w:val="24"/>
+        </w:rPr>
+      </w:pPr>
+      <w:r>
+        <w:rPr>
+          <w:rFonts w:ascii="Arial" w:hAnsi="Arial" w:cs="Arial"/>
+          <w:sz w:val="24"/>
+          <w:szCs w:val="24"/>
+        </w:rPr>
+        <w:t>Para calcular el índice Gini se resta 1 a la probabilidad de acertar (cuantas clases aciertan con ese nodo). Es la impureza del nodo</w:t>
+      </w:r>
+    </w:p>
+    <w:p>
+      <w:pPr>
+        <w:jc w:val="both"/>
+        <w:rPr>
+          <w:rFonts w:ascii="Arial" w:hAnsi="Arial" w:cs="Arial"/>
+          <w:sz w:val="24"/>
+          <w:szCs w:val="24"/>
+        </w:rPr>
+      </w:pPr>
+      <w:r>
+        <w:rPr>
+          <w:rFonts w:ascii="Arial" w:hAnsi="Arial" w:cs="Arial"/>
+          <w:sz w:val="24"/>
+          <w:szCs w:val="24"/>
+        </w:rPr>
+        <w:t>Algoritmo de entrenamiento CART</w:t>
+      </w:r>
+    </w:p>
+    <w:p>
+      <w:pPr>
+        <w:jc w:val="both"/>
+        <w:rPr>
+          <w:rFonts w:ascii="Arial" w:hAnsi="Arial" w:cs="Arial"/>
+          <w:sz w:val="24"/>
+          <w:szCs w:val="24"/>
+        </w:rPr>
+      </w:pPr>
+      <w:r>
+        <w:rPr>
+          <w:rFonts w:ascii="Arial" w:hAnsi="Arial" w:cs="Arial"/>
+          <w:sz w:val="24"/>
+          <w:szCs w:val="24"/>
+        </w:rPr>
+        <w:t xml:space="preserve">Coge todos los atributos y hace particiones de los atributos para saber cual es el mejor </w:t>
+      </w:r>
+      <w:r>
+        <w:rPr>
+          <w:rFonts w:ascii="Arial" w:hAnsi="Arial" w:cs="Arial"/>
+          <w:sz w:val="24"/>
+          <w:szCs w:val="24"/>
+        </w:rPr>
+        <w:t>Gini. Si los atributos son categóricos coge uno de los posibles valores y bifurcas a partir de este.</w:t>
+      </w:r>
+    </w:p>
+    <w:p>
+      <w:pPr>
+        <w:jc w:val="both"/>
+        <w:rPr>
+          <w:rFonts w:ascii="Arial" w:hAnsi="Arial" w:cs="Arial"/>
+          <w:sz w:val="24"/>
+          <w:szCs w:val="24"/>
+        </w:rPr>
+      </w:pPr>
+      <w:r>
+        <w:rPr>
+          <w:rFonts w:ascii="Arial" w:hAnsi="Arial" w:cs="Arial"/>
+          <w:sz w:val="24"/>
+          <w:szCs w:val="24"/>
+        </w:rPr>
+        <w:t>Es un algoritmo de tipo voraz</w:t>
+      </w:r>
+    </w:p>
+    <w:p>
+      <w:pPr>
+        <w:jc w:val="both"/>
+        <w:rPr>
+          <w:rFonts w:ascii="Arial" w:hAnsi="Arial" w:cs="Arial"/>
+          <w:sz w:val="24"/>
+          <w:szCs w:val="24"/>
+        </w:rPr>
+      </w:pPr>
+    </w:p>
+    <w:p>
+      <w:pPr>
+        <w:jc w:val="both"/>
+        <w:rPr>
+          <w:rFonts w:ascii="Arial" w:hAnsi="Arial" w:cs="Arial"/>
+          <w:sz w:val="24"/>
+          <w:szCs w:val="24"/>
+        </w:rPr>
+      </w:pPr>
+      <w:r>
+        <w:rPr>
+          <w:rFonts w:ascii="Arial" w:hAnsi="Arial" w:cs="Arial"/>
+          <w:sz w:val="24"/>
+          <w:szCs w:val="24"/>
+        </w:rPr>
+        <w:t>Condiciones de parada</w:t>
+      </w:r>
+    </w:p>
+    <w:p>
+      <w:pPr>
+        <w:jc w:val="both"/>
+        <w:rPr>
+          <w:rFonts w:ascii="Arial" w:hAnsi="Arial" w:cs="Arial"/>
+          <w:sz w:val="24"/>
+          <w:szCs w:val="24"/>
+        </w:rPr>
+      </w:pPr>
+      <w:r>
+        <w:rPr>
+          <w:rFonts w:ascii="Arial" w:hAnsi="Arial" w:cs="Arial"/>
+          <w:sz w:val="24"/>
+          <w:szCs w:val="24"/>
+        </w:rPr>
+        <w:t>El funcionanmiento estándar es bifurcar hasta alcanzar el Gini perfecto en los nodos hoja. Sin embargo, para que generalice mejor y sea mas eficiente a nivel computacional se pueden ajustar los siguientes hiperparametros.</w:t>
+      </w:r>
+    </w:p>
+    <w:p>
+      <w:pPr>
+        <w:pStyle w:val="ListParagraph"/>
+        <w:numPr>
+          <w:ilvl w:val="0"/>
+          <w:numId w:val="1"/>
+        </w:numPr>
+        <w:jc w:val="both"/>
+        <w:rPr>
+          <w:rFonts w:ascii="Arial" w:hAnsi="Arial" w:cs="Arial"/>
+          <w:sz w:val="24"/>
+          <w:szCs w:val="24"/>
+        </w:rPr>
+      </w:pPr>
+      <w:r>
+        <w:rPr>
+          <w:rFonts w:ascii="Arial" w:hAnsi="Arial" w:cs="Arial"/>
+          <w:sz w:val="24"/>
+          <w:szCs w:val="24"/>
+        </w:rPr>
+        <w:t>Max_depth: profundidad máxima</w:t>
+      </w:r>
+    </w:p>
+    <w:p>
+      <w:pPr>
+        <w:pStyle w:val="ListParagraph"/>
+        <w:numPr>
+          <w:ilvl w:val="0"/>
+          <w:numId w:val="1"/>
+        </w:numPr>
+        <w:jc w:val="both"/>
+        <w:rPr>
+          <w:rFonts w:ascii="Arial" w:hAnsi="Arial" w:cs="Arial"/>
+          <w:sz w:val="24"/>
+          <w:szCs w:val="24"/>
+        </w:rPr>
+      </w:pPr>
+      <w:r>
+        <w:rPr>
+          <w:rFonts w:ascii="Arial" w:hAnsi="Arial" w:cs="Arial"/>
+          <w:sz w:val="24"/>
+          <w:szCs w:val="24"/>
+        </w:rPr>
+        <w:t>Min_samples_splitt: no dividir un</w:t>
+      </w:r>
+      <w:r>
+        <w:rPr>
+          <w:rFonts w:ascii="Arial" w:hAnsi="Arial" w:cs="Arial"/>
+          <w:sz w:val="24"/>
+          <w:szCs w:val="24"/>
+        </w:rPr>
+        <w:t xml:space="preserve"> nodo si tiene menos de un numero dado</w:t>
+      </w:r>
+    </w:p>
+    <w:p>
+      <w:pPr>
+        <w:pStyle w:val="ListParagraph"/>
+        <w:numPr>
+          <w:ilvl w:val="0"/>
+          <w:numId w:val="1"/>
+        </w:numPr>
+        <w:jc w:val="both"/>
+        <w:rPr>
+          <w:rFonts w:ascii="Arial" w:hAnsi="Arial" w:cs="Arial"/>
+          <w:sz w:val="24"/>
+          <w:szCs w:val="24"/>
+        </w:rPr>
+      </w:pPr>
+      <w:r>
+        <w:rPr>
+          <w:rFonts w:ascii="Arial" w:hAnsi="Arial" w:cs="Arial"/>
+          <w:sz w:val="24"/>
+          <w:szCs w:val="24"/>
+        </w:rPr>
+        <w:t>Min simples_leaf:</w:t>
+      </w:r>
+    </w:p>
+    <w:p>
+      <w:pPr>
+        <w:pStyle w:val="ListParagraph"/>
+        <w:numPr>
+          <w:ilvl w:val="0"/>
+          <w:numId w:val="1"/>
+        </w:numPr>
+        <w:jc w:val="both"/>
+        <w:rPr>
+          <w:rFonts w:ascii="Arial" w:hAnsi="Arial" w:cs="Arial"/>
+          <w:sz w:val="24"/>
+          <w:szCs w:val="24"/>
+        </w:rPr>
+      </w:pPr>
+      <w:r>
+        <w:rPr>
+          <w:rFonts w:ascii="Arial" w:hAnsi="Arial" w:cs="Arial"/>
+          <w:sz w:val="24"/>
+          <w:szCs w:val="24"/>
+        </w:rPr>
+        <w:t>Min_weight_fraction_left</w:t>
+      </w:r>
+    </w:p>
+    <w:p>
+      <w:pPr>
+        <w:pStyle w:val="ListParagraph"/>
+        <w:numPr>
+          <w:ilvl w:val="0"/>
+          <w:numId w:val="1"/>
+        </w:numPr>
+        <w:jc w:val="both"/>
+        <w:rPr>
+          <w:rFonts w:ascii="Arial" w:hAnsi="Arial" w:cs="Arial"/>
+          <w:sz w:val="24"/>
+          <w:szCs w:val="24"/>
+        </w:rPr>
+      </w:pPr>
+      <w:r>
+        <w:rPr>
+          <w:rFonts w:ascii="Arial" w:hAnsi="Arial" w:cs="Arial"/>
+          <w:sz w:val="24"/>
+          <w:szCs w:val="24"/>
+        </w:rPr>
+        <w:t>Max_features</w:t>
+      </w:r>
+    </w:p>
+    <w:p>
+      <w:pPr>
+        <w:jc w:val="both"/>
+        <w:rPr>
+          <w:rFonts w:ascii="Arial" w:hAnsi="Arial" w:cs="Arial"/>
+          <w:sz w:val="24"/>
+          <w:szCs w:val="24"/>
+        </w:rPr>
+      </w:pPr>
+    </w:p>
+    <w:p>
+      <w:pPr>
+        <w:jc w:val="both"/>
+        <w:rPr>
+          <w:rFonts w:ascii="Arial" w:hAnsi="Arial" w:cs="Arial"/>
+          <w:sz w:val="24"/>
+          <w:szCs w:val="24"/>
+        </w:rPr>
+      </w:pPr>
+      <w:r>
+        <w:rPr>
+          <w:rFonts w:ascii="Arial" w:hAnsi="Arial" w:cs="Arial"/>
+          <w:sz w:val="24"/>
+          <w:szCs w:val="24"/>
+        </w:rPr>
+        <w:t>Los arboles de decisión también se pueden utilizar para problemas de regresión, devolviendo la media de los valores de la hoja</w:t>
+      </w:r>
+    </w:p>
+    <w:p>
+      <w:pPr>
+        <w:jc w:val="both"/>
+        <w:rPr>
+          <w:rFonts w:ascii="Arial" w:hAnsi="Arial" w:cs="Arial"/>
+          <w:sz w:val="24"/>
+          <w:szCs w:val="24"/>
+        </w:rPr>
+      </w:pPr>
+    </w:p>
+    <w:p>
+      <w:pPr>
+        <w:jc w:val="both"/>
+        <w:rPr>
+          <w:rFonts w:ascii="Arial" w:hAnsi="Arial" w:cs="Arial"/>
+          <w:sz w:val="24"/>
+          <w:szCs w:val="24"/>
+        </w:rPr>
+      </w:pPr>
+    </w:p>
+    <w:p>
+      <w:pPr>
+        <w:rPr>
+          <w:rFonts w:ascii="Arial" w:hAnsi="Arial" w:cs="Arial"/>
+          <w:sz w:val="24"/>
+          <w:szCs w:val="24"/>
+        </w:rPr>
+      </w:pPr>
+      <w:r>
+        <w:rPr>
+          <w:rFonts w:ascii="Arial" w:hAnsi="Arial" w:cs="Arial"/>
+          <w:sz w:val="24"/>
+          <w:szCs w:val="24"/>
+        </w:rPr>
+        <w:br w:type="page"/>
+      </w:r>
+    </w:p>
+    <w:p>
+      <w:pPr>
+        <w:jc w:val="both"/>
+        <w:rPr>
+          <w:rFonts w:ascii="Arial" w:hAnsi="Arial" w:cs="Arial"/>
+          <w:sz w:val="24"/>
+          <w:szCs w:val="24"/>
+        </w:rPr>
+      </w:pPr>
+      <w:r>
+        <w:rPr>
+          <w:rFonts w:ascii="Arial" w:hAnsi="Arial" w:cs="Arial"/>
+          <w:sz w:val="24"/>
+          <w:szCs w:val="24"/>
+        </w:rPr>
+        <w:lastRenderedPageBreak/>
+        <w:t>Ensamblaje</w:t>
+      </w:r>
+    </w:p>
+    <w:p>
+      <w:pPr>
+        <w:jc w:val="both"/>
+        <w:rPr>
+          <w:rFonts w:ascii="Arial" w:hAnsi="Arial" w:cs="Arial"/>
+          <w:sz w:val="24"/>
+          <w:szCs w:val="24"/>
+        </w:rPr>
+      </w:pPr>
+      <w:r>
+        <w:rPr>
+          <w:rFonts w:ascii="Arial" w:hAnsi="Arial" w:cs="Arial"/>
+          <w:sz w:val="24"/>
+          <w:szCs w:val="24"/>
+        </w:rPr>
+        <w:t>Ensamblaje consiste en utilizar varios modelos al mismo tiempo. Se utiliza un sistema de votación, eligiendo lo que la mayoría de modelos decida.</w:t>
+      </w:r>
+      <w:r>
+        <w:rPr>
+          <w:rFonts w:ascii="Arial" w:hAnsi="Arial" w:cs="Arial"/>
+          <w:sz w:val="24"/>
+          <w:szCs w:val="24"/>
+        </w:rPr>
+        <w:t xml:space="preserve"> Esta técnica es conocida como hard voting.</w:t>
+      </w:r>
+    </w:p>
+    <w:p>
+      <w:pPr>
+        <w:jc w:val="both"/>
+        <w:rPr>
+          <w:rFonts w:ascii="Arial" w:hAnsi="Arial" w:cs="Arial"/>
+          <w:sz w:val="24"/>
+          <w:szCs w:val="24"/>
+        </w:rPr>
+      </w:pPr>
+      <w:r>
+        <w:rPr>
+          <w:rFonts w:ascii="Arial" w:hAnsi="Arial" w:cs="Arial"/>
+          <w:sz w:val="24"/>
+          <w:szCs w:val="24"/>
+        </w:rPr>
+        <w:t>Otra técnica conocida como soft voting, se queda con la probabilidad mas alta</w:t>
+      </w:r>
+    </w:p>
+    <w:p>
+      <w:pPr>
+        <w:jc w:val="both"/>
+        <w:rPr>
+          <w:rFonts w:ascii="Arial" w:hAnsi="Arial" w:cs="Arial"/>
+          <w:sz w:val="24"/>
+          <w:szCs w:val="24"/>
+        </w:rPr>
+      </w:pPr>
+    </w:p>
+    <w:p>
+      <w:pPr>
+        <w:jc w:val="both"/>
+        <w:rPr>
+          <w:rFonts w:ascii="Arial" w:hAnsi="Arial" w:cs="Arial"/>
+          <w:sz w:val="24"/>
+          <w:szCs w:val="24"/>
+          <w:lang w:val="en-US"/>
+        </w:rPr>
+      </w:pPr>
+      <w:r>
+        <w:rPr>
+          <w:rFonts w:ascii="Arial" w:hAnsi="Arial" w:cs="Arial"/>
+          <w:sz w:val="24"/>
+          <w:szCs w:val="24"/>
+          <w:lang w:val="en-US"/>
+        </w:rPr>
+        <w:t>Baggins y p</w:t>
+      </w:r>
+      <w:r>
+        <w:rPr>
+          <w:rFonts w:ascii="Arial" w:hAnsi="Arial" w:cs="Arial"/>
+          <w:sz w:val="24"/>
+          <w:szCs w:val="24"/>
+          <w:lang w:val="en-US"/>
+        </w:rPr>
+        <w:t>asting</w:t>
+      </w:r>
+    </w:p>
+    <w:p>
+      <w:pPr>
+        <w:jc w:val="both"/>
+        <w:rPr>
+          <w:rFonts w:ascii="Arial" w:hAnsi="Arial" w:cs="Arial"/>
+          <w:sz w:val="24"/>
+          <w:szCs w:val="24"/>
+        </w:rPr>
+      </w:pPr>
+      <w:r>
+        <w:rPr>
+          <w:rFonts w:ascii="Arial" w:hAnsi="Arial" w:cs="Arial"/>
+          <w:sz w:val="24"/>
+          <w:szCs w:val="24"/>
+        </w:rPr>
+        <w:t>Se entrenan va</w:t>
+      </w:r>
+      <w:r>
+        <w:rPr>
+          <w:rFonts w:ascii="Arial" w:hAnsi="Arial" w:cs="Arial"/>
+          <w:sz w:val="24"/>
+          <w:szCs w:val="24"/>
+        </w:rPr>
+        <w:t>rios modelos iguales pero con datos de entrenamiento diferentes. Baggins utiliza remplazo (deja una copia) y pasting sin remplazo (el dato se saca del dataset)</w:t>
+      </w:r>
+    </w:p>
+    <w:p>
+      <w:pPr>
+        <w:jc w:val="both"/>
+        <w:rPr>
+          <w:rFonts w:ascii="Arial" w:hAnsi="Arial" w:cs="Arial"/>
+          <w:sz w:val="24"/>
+          <w:szCs w:val="24"/>
+        </w:rPr>
+      </w:pPr>
+      <w:r>
+        <w:rPr>
+          <w:rFonts w:ascii="Arial" w:hAnsi="Arial" w:cs="Arial"/>
+          <w:sz w:val="24"/>
+          <w:szCs w:val="24"/>
+        </w:rPr>
+        <w:t>Random forest</w:t>
+      </w:r>
+    </w:p>
+    <w:p>
+      <w:pPr>
+        <w:jc w:val="both"/>
+        <w:rPr>
+          <w:rFonts w:ascii="Arial" w:hAnsi="Arial" w:cs="Arial"/>
+          <w:sz w:val="24"/>
+          <w:szCs w:val="24"/>
+        </w:rPr>
+      </w:pPr>
+      <w:r>
+        <w:rPr>
+          <w:rFonts w:ascii="Arial" w:hAnsi="Arial" w:cs="Arial"/>
+          <w:sz w:val="24"/>
+          <w:szCs w:val="24"/>
+        </w:rPr>
+        <w:t xml:space="preserve">Ensablamje de arboles de </w:t>
+      </w:r>
+      <w:r>
+        <w:rPr>
+          <w:rFonts w:ascii="Arial" w:hAnsi="Arial" w:cs="Arial"/>
+          <w:sz w:val="24"/>
+          <w:szCs w:val="24"/>
+        </w:rPr>
+        <w:t>decisión</w:t>
+      </w:r>
+    </w:p>
+    <w:p>
+      <w:pPr>
+        <w:jc w:val="both"/>
+        <w:rPr>
+          <w:rFonts w:ascii="Arial" w:hAnsi="Arial" w:cs="Arial"/>
+          <w:sz w:val="24"/>
+          <w:szCs w:val="24"/>
+        </w:rPr>
+      </w:pPr>
+      <w:r>
+        <w:rPr>
+          <w:rFonts w:ascii="Arial" w:hAnsi="Arial" w:cs="Arial"/>
+          <w:sz w:val="24"/>
+          <w:szCs w:val="24"/>
+        </w:rPr>
+        <w:t>Extra-Trees</w:t>
+      </w:r>
+    </w:p>
+    <w:p>
+      <w:pPr>
+        <w:jc w:val="both"/>
+        <w:rPr>
+          <w:rFonts w:ascii="Arial" w:hAnsi="Arial" w:cs="Arial"/>
+          <w:sz w:val="24"/>
+          <w:szCs w:val="24"/>
+        </w:rPr>
+      </w:pPr>
+      <w:r>
+        <w:rPr>
+          <w:rFonts w:ascii="Arial" w:hAnsi="Arial" w:cs="Arial"/>
+          <w:sz w:val="24"/>
+          <w:szCs w:val="24"/>
+        </w:rPr>
+        <w:t>Ensamble de bosques extremadametne aleatorios. Coge todas las características y todas sus validaciones de forma aleatoria. Son bastante mas rápido.</w:t>
+      </w:r>
+    </w:p>
+    <w:p>
+      <w:pPr>
+        <w:jc w:val="both"/>
+        <w:rPr>
+          <w:rFonts w:ascii="Arial" w:hAnsi="Arial" w:cs="Arial"/>
+          <w:sz w:val="24"/>
+          <w:szCs w:val="24"/>
+        </w:rPr>
+      </w:pPr>
+      <w:r>
+        <w:rPr>
+          <w:rFonts w:ascii="Arial" w:hAnsi="Arial" w:cs="Arial"/>
+          <w:sz w:val="24"/>
+          <w:szCs w:val="24"/>
+        </w:rPr>
+        <w:t>Boosting</w:t>
+      </w:r>
+    </w:p>
+    <w:p>
+      <w:pPr>
+        <w:jc w:val="both"/>
+        <w:rPr>
+          <w:rFonts w:ascii="Arial" w:hAnsi="Arial" w:cs="Arial"/>
+          <w:sz w:val="24"/>
+          <w:szCs w:val="24"/>
+          <w:lang w:val="en-US"/>
+        </w:rPr>
+      </w:pPr>
+      <w:r>
+        <w:rPr>
+          <w:rFonts w:ascii="Arial" w:hAnsi="Arial" w:cs="Arial"/>
+          <w:sz w:val="24"/>
+          <w:szCs w:val="24"/>
+        </w:rPr>
+        <w:t>La salida de uno es la entrada de otro</w:t>
       </w:r>
     </w:p>
     <w:sectPr>
@@ -446,6 +1101,126 @@
     </w:sectPr>
   </w:body>
 </w:document>
+</file>
+
+<file path=word/numbering.xml><?xml version="1.0" encoding="utf-8"?>
+<w:numbering xmlns:wpc="http://schemas.microsoft.com/office/word/2010/wordprocessingCanvas" xmlns:cx="http://schemas.microsoft.com/office/drawing/2014/chartex" xmlns:cx1="http://schemas.microsoft.com/office/drawing/2015/9/8/chartex" xmlns:cx2="http://schemas.microsoft.com/office/drawing/2015/10/21/chartex" xmlns:cx3="http://schemas.microsoft.com/office/drawing/2016/5/9/chartex" xmlns:cx4="http://schemas.microsoft.com/office/drawing/2016/5/10/chartex" xmlns:cx5="http://schemas.microsoft.com/office/drawing/2016/5/11/chartex" xmlns:cx6="http://schemas.microsoft.com/office/drawing/2016/5/12/chartex" xmlns:cx7="http://schemas.microsoft.com/office/drawing/2016/5/13/chartex" xmlns:cx8="http://schemas.microsoft.com/office/drawing/2016/5/14/chartex" xmlns:mc="http://schemas.openxmlformats.org/markup-compatibility/2006" xmlns:aink="http://schemas.microsoft.com/office/drawing/2016/ink" xmlns:am3d="http://schemas.microsoft.com/office/drawing/2017/model3d" xmlns:o="urn:schemas-microsoft-com:office:office" xmlns:oel="http://schemas.microsoft.com/office/2019/extlst" xmlns:r="http://schemas.openxmlformats.org/officeDocument/2006/relationships" xmlns:m="http://schemas.openxmlformats.org/officeDocument/2006/math" xmlns:v="urn:schemas-microsoft-com:vml" xmlns:wp14="http://schemas.microsoft.com/office/word/2010/wordprocessingDrawing" xmlns:wp="http://schemas.openxmlformats.org/drawingml/2006/wordprocessingDrawing" xmlns:w10="urn:schemas-microsoft-com:office:word" xmlns:w="http://schemas.openxmlformats.org/wordprocessingml/2006/main" xmlns:w14="http://schemas.microsoft.com/office/word/2010/wordml" xmlns:w15="http://schemas.microsoft.com/office/word/2012/wordml" xmlns:w16cex="http://schemas.microsoft.com/office/word/2018/wordml/cex" xmlns:w16cid="http://schemas.microsoft.com/office/word/2016/wordml/cid" xmlns:w16="http://schemas.microsoft.com/office/word/2018/wordml" xmlns:w16du="http://schemas.microsoft.com/office/word/2023/wordml/word16du" xmlns:w16sdtdh="http://schemas.microsoft.com/office/word/2020/wordml/sdtdatahash" xmlns:w16se="http://schemas.microsoft.com/office/word/2015/wordml/symex" xmlns:wpg="http://schemas.microsoft.com/office/word/2010/wordprocessingGroup" xmlns:wpi="http://schemas.microsoft.com/office/word/2010/wordprocessingInk" xmlns:wne="http://schemas.microsoft.com/office/word/2006/wordml" xmlns:wps="http://schemas.microsoft.com/office/word/2010/wordprocessingShape" mc:Ignorable="w14 w15 w16se w16cid w16 w16cex w16sdtdh w16du wp14">
+  <w:abstractNum w:abstractNumId="0" w15:restartNumberingAfterBreak="0">
+    <w:nsid w:val="3FD04EB2"/>
+    <w:multiLevelType w:val="hybridMultilevel"/>
+    <w:tmpl w:val="046E3B08"/>
+    <w:lvl w:ilvl="0" w:tplc="C444FA1E">
+      <w:numFmt w:val="bullet"/>
+      <w:lvlText w:val=""/>
+      <w:lvlJc w:val="left"/>
+      <w:pPr>
+        <w:ind w:left="720" w:hanging="360"/>
+      </w:pPr>
+      <w:rPr>
+        <w:rFonts w:ascii="Symbol" w:eastAsiaTheme="minorHAnsi" w:hAnsi="Symbol" w:cs="Arial" w:hint="default"/>
+      </w:rPr>
+    </w:lvl>
+    <w:lvl w:ilvl="1" w:tplc="04090003" w:tentative="1">
+      <w:start w:val="1"/>
+      <w:numFmt w:val="bullet"/>
+      <w:lvlText w:val="o"/>
+      <w:lvlJc w:val="left"/>
+      <w:pPr>
+        <w:ind w:left="1440" w:hanging="360"/>
+      </w:pPr>
+      <w:rPr>
+        <w:rFonts w:ascii="Courier New" w:hAnsi="Courier New" w:cs="Courier New" w:hint="default"/>
+      </w:rPr>
+    </w:lvl>
+    <w:lvl w:ilvl="2" w:tplc="04090005" w:tentative="1">
+      <w:start w:val="1"/>
+      <w:numFmt w:val="bullet"/>
+      <w:lvlText w:val=""/>
+      <w:lvlJc w:val="left"/>
+      <w:pPr>
+        <w:ind w:left="2160" w:hanging="360"/>
+      </w:pPr>
+      <w:rPr>
+        <w:rFonts w:ascii="Wingdings" w:hAnsi="Wingdings" w:hint="default"/>
+      </w:rPr>
+    </w:lvl>
+    <w:lvl w:ilvl="3" w:tplc="04090001" w:tentative="1">
+      <w:start w:val="1"/>
+      <w:numFmt w:val="bullet"/>
+      <w:lvlText w:val=""/>
+      <w:lvlJc w:val="left"/>
+      <w:pPr>
+        <w:ind w:left="2880" w:hanging="360"/>
+      </w:pPr>
+      <w:rPr>
+        <w:rFonts w:ascii="Symbol" w:hAnsi="Symbol" w:hint="default"/>
+      </w:rPr>
+    </w:lvl>
+    <w:lvl w:ilvl="4" w:tplc="04090003" w:tentative="1">
+      <w:start w:val="1"/>
+      <w:numFmt w:val="bullet"/>
+      <w:lvlText w:val="o"/>
+      <w:lvlJc w:val="left"/>
+      <w:pPr>
+        <w:ind w:left="3600" w:hanging="360"/>
+      </w:pPr>
+      <w:rPr>
+        <w:rFonts w:ascii="Courier New" w:hAnsi="Courier New" w:cs="Courier New" w:hint="default"/>
+      </w:rPr>
+    </w:lvl>
+    <w:lvl w:ilvl="5" w:tplc="04090005" w:tentative="1">
+      <w:start w:val="1"/>
+      <w:numFmt w:val="bullet"/>
+      <w:lvlText w:val=""/>
+      <w:lvlJc w:val="left"/>
+      <w:pPr>
+        <w:ind w:left="4320" w:hanging="360"/>
+      </w:pPr>
+      <w:rPr>
+        <w:rFonts w:ascii="Wingdings" w:hAnsi="Wingdings" w:hint="default"/>
+      </w:rPr>
+    </w:lvl>
+    <w:lvl w:ilvl="6" w:tplc="04090001" w:tentative="1">
+      <w:start w:val="1"/>
+      <w:numFmt w:val="bullet"/>
+      <w:lvlText w:val=""/>
+      <w:lvlJc w:val="left"/>
+      <w:pPr>
+        <w:ind w:left="5040" w:hanging="360"/>
+      </w:pPr>
+      <w:rPr>
+        <w:rFonts w:ascii="Symbol" w:hAnsi="Symbol" w:hint="default"/>
+      </w:rPr>
+    </w:lvl>
+    <w:lvl w:ilvl="7" w:tplc="04090003" w:tentative="1">
+      <w:start w:val="1"/>
+      <w:numFmt w:val="bullet"/>
+      <w:lvlText w:val="o"/>
+      <w:lvlJc w:val="left"/>
+      <w:pPr>
+        <w:ind w:left="5760" w:hanging="360"/>
+      </w:pPr>
+      <w:rPr>
+        <w:rFonts w:ascii="Courier New" w:hAnsi="Courier New" w:cs="Courier New" w:hint="default"/>
+      </w:rPr>
+    </w:lvl>
+    <w:lvl w:ilvl="8" w:tplc="04090005" w:tentative="1">
+      <w:start w:val="1"/>
+      <w:numFmt w:val="bullet"/>
+      <w:lvlText w:val=""/>
+      <w:lvlJc w:val="left"/>
+      <w:pPr>
+        <w:ind w:left="6480" w:hanging="360"/>
+      </w:pPr>
+      <w:rPr>
+        <w:rFonts w:ascii="Wingdings" w:hAnsi="Wingdings" w:hint="default"/>
+      </w:rPr>
+    </w:lvl>
+  </w:abstractNum>
+  <w:num w:numId="1" w16cid:durableId="32198596">
+    <w:abstractNumId w:val="0"/>
+  </w:num>
+</w:numbering>
 </file>
 
 <file path=word/styles.xml><?xml version="1.0" encoding="utf-8"?>

</xml_diff>